<commit_message>
Merged week_8.docs wihh week_8_updated.docx.
</commit_message>
<xml_diff>
--- a/doc/reports/week_8.docx
+++ b/doc/reports/week_8.docx
@@ -69,7 +69,7 @@
         </w:numPr>
       </w:pPr>
       <w:r>
-        <w:t>Design a desktop side application user interface look/feel.</w:t>
+        <w:t>Utilized JavaScript Communication Utility to connect about 50% of the front end code to the back end API.</w:t>
       </w:r>
     </w:p>
     <w:p>
@@ -81,7 +81,7 @@
         </w:numPr>
       </w:pPr>
       <w:r>
-        <w:t>Completed token autocomplete box.</w:t>
+        <w:t>Design a desktop side application user interface look/feel.</w:t>
       </w:r>
     </w:p>
     <w:p>
@@ -93,6 +93,18 @@
         </w:numPr>
       </w:pPr>
       <w:r>
+        <w:t>Completed token autocomplete box.</w:t>
+      </w:r>
+    </w:p>
+    <w:p>
+      <w:pPr>
+        <w:pStyle w:val="ListParagraph"/>
+        <w:numPr>
+          <w:ilvl w:val="0"/>
+          <w:numId w:val="1"/>
+        </w:numPr>
+      </w:pPr>
+      <w:r>
         <w:t>Drafted a user privacy policy document.</w:t>
       </w:r>
     </w:p>
@@ -127,6 +139,24 @@
         <w:rPr>
           <w:b/>
         </w:rPr>
+        <w:t>Possible Risks:</w:t>
+      </w:r>
+    </w:p>
+    <w:p>
+      <w:r>
+        <w:t>Displaying Facebook profile pictures with messages and getting geo-location to work on all platforms.</w:t>
+      </w:r>
+    </w:p>
+    <w:p>
+      <w:pPr>
+        <w:rPr>
+          <w:b/>
+        </w:rPr>
+      </w:pPr>
+      <w:r>
+        <w:rPr>
+          <w:b/>
+        </w:rPr>
         <w:t xml:space="preserve">Work Division: </w:t>
       </w:r>
     </w:p>
@@ -137,8 +167,6 @@
       <w:r>
         <w:t xml:space="preserve"> </w:t>
       </w:r>
-      <w:bookmarkStart w:id="0" w:name="_GoBack"/>
-      <w:bookmarkEnd w:id="0"/>
       <w:r>
         <w:t xml:space="preserve">work delegation is as follows: </w:t>
       </w:r>
@@ -201,8 +229,9 @@
       <w:r>
         <w:t xml:space="preserve"> </w:t>
       </w:r>
-    </w:p>
-    <w:p/>
+      <w:bookmarkStart w:id="0" w:name="_GoBack"/>
+      <w:bookmarkEnd w:id="0"/>
+    </w:p>
     <w:p>
       <w:pPr>
         <w:rPr>
@@ -269,6 +298,182 @@
 <file path=word/numbering.xml><?xml version="1.0" encoding="utf-8"?>
 <w:numbering xmlns:wpc="http://schemas.microsoft.com/office/word/2010/wordprocessingCanvas" xmlns:mc="http://schemas.openxmlformats.org/markup-compatibility/2006" xmlns:o="urn:schemas-microsoft-com:office:office" xmlns:r="http://schemas.openxmlformats.org/officeDocument/2006/relationships" xmlns:m="http://schemas.openxmlformats.org/officeDocument/2006/math" xmlns:v="urn:schemas-microsoft-com:vml" xmlns:wp14="http://schemas.microsoft.com/office/word/2010/wordprocessingDrawing" xmlns:wp="http://schemas.openxmlformats.org/drawingml/2006/wordprocessingDrawing" xmlns:w10="urn:schemas-microsoft-com:office:word" xmlns:w="http://schemas.openxmlformats.org/wordprocessingml/2006/main" xmlns:w14="http://schemas.microsoft.com/office/word/2010/wordml" xmlns:wpg="http://schemas.microsoft.com/office/word/2010/wordprocessingGroup" xmlns:wpi="http://schemas.microsoft.com/office/word/2010/wordprocessingInk" xmlns:wne="http://schemas.microsoft.com/office/word/2006/wordml" xmlns:wps="http://schemas.microsoft.com/office/word/2010/wordprocessingShape" mc:Ignorable="w14 wp14">
   <w:abstractNum w:abstractNumId="0">
+    <w:nsid w:val="00000001"/>
+    <w:multiLevelType w:val="multilevel"/>
+    <w:tmpl w:val="894EE873"/>
+    <w:lvl w:ilvl="0">
+      <w:start w:val="1"/>
+      <w:numFmt w:val="decimal"/>
+      <w:isLgl/>
+      <w:lvlText w:val="%1)"/>
+      <w:lvlJc w:val="left"/>
+      <w:pPr>
+        <w:tabs>
+          <w:tab w:val="num" w:pos="360"/>
+        </w:tabs>
+        <w:ind w:left="360" w:firstLine="720"/>
+      </w:pPr>
+      <w:rPr>
+        <w:rFonts w:hint="default"/>
+        <w:color w:val="000000"/>
+        <w:position w:val="0"/>
+        <w:sz w:val="22"/>
+      </w:rPr>
+    </w:lvl>
+    <w:lvl w:ilvl="1">
+      <w:start w:val="1"/>
+      <w:numFmt w:val="lowerLetter"/>
+      <w:lvlText w:val="%2."/>
+      <w:lvlJc w:val="left"/>
+      <w:pPr>
+        <w:tabs>
+          <w:tab w:val="num" w:pos="360"/>
+        </w:tabs>
+        <w:ind w:left="360" w:firstLine="1440"/>
+      </w:pPr>
+      <w:rPr>
+        <w:rFonts w:hint="default"/>
+        <w:color w:val="000000"/>
+        <w:position w:val="0"/>
+        <w:sz w:val="22"/>
+      </w:rPr>
+    </w:lvl>
+    <w:lvl w:ilvl="2">
+      <w:start w:val="1"/>
+      <w:numFmt w:val="lowerRoman"/>
+      <w:lvlText w:val="%3."/>
+      <w:lvlJc w:val="left"/>
+      <w:pPr>
+        <w:tabs>
+          <w:tab w:val="num" w:pos="389"/>
+        </w:tabs>
+        <w:ind w:left="389" w:firstLine="2131"/>
+      </w:pPr>
+      <w:rPr>
+        <w:rFonts w:hint="default"/>
+        <w:color w:val="000000"/>
+        <w:position w:val="0"/>
+        <w:sz w:val="22"/>
+      </w:rPr>
+    </w:lvl>
+    <w:lvl w:ilvl="3">
+      <w:start w:val="1"/>
+      <w:numFmt w:val="decimal"/>
+      <w:isLgl/>
+      <w:lvlText w:val="%4."/>
+      <w:lvlJc w:val="left"/>
+      <w:pPr>
+        <w:tabs>
+          <w:tab w:val="num" w:pos="360"/>
+        </w:tabs>
+        <w:ind w:left="360" w:firstLine="2880"/>
+      </w:pPr>
+      <w:rPr>
+        <w:rFonts w:hint="default"/>
+        <w:color w:val="000000"/>
+        <w:position w:val="0"/>
+        <w:sz w:val="22"/>
+      </w:rPr>
+    </w:lvl>
+    <w:lvl w:ilvl="4">
+      <w:start w:val="1"/>
+      <w:numFmt w:val="lowerLetter"/>
+      <w:lvlText w:val="%5."/>
+      <w:lvlJc w:val="left"/>
+      <w:pPr>
+        <w:tabs>
+          <w:tab w:val="num" w:pos="360"/>
+        </w:tabs>
+        <w:ind w:left="360" w:firstLine="3600"/>
+      </w:pPr>
+      <w:rPr>
+        <w:rFonts w:hint="default"/>
+        <w:color w:val="000000"/>
+        <w:position w:val="0"/>
+        <w:sz w:val="22"/>
+      </w:rPr>
+    </w:lvl>
+    <w:lvl w:ilvl="5">
+      <w:start w:val="1"/>
+      <w:numFmt w:val="lowerRoman"/>
+      <w:lvlText w:val="%6."/>
+      <w:lvlJc w:val="left"/>
+      <w:pPr>
+        <w:tabs>
+          <w:tab w:val="num" w:pos="389"/>
+        </w:tabs>
+        <w:ind w:left="389" w:firstLine="4291"/>
+      </w:pPr>
+      <w:rPr>
+        <w:rFonts w:hint="default"/>
+        <w:color w:val="000000"/>
+        <w:position w:val="0"/>
+        <w:sz w:val="22"/>
+      </w:rPr>
+    </w:lvl>
+    <w:lvl w:ilvl="6">
+      <w:start w:val="1"/>
+      <w:numFmt w:val="decimal"/>
+      <w:isLgl/>
+      <w:lvlText w:val="%7."/>
+      <w:lvlJc w:val="left"/>
+      <w:pPr>
+        <w:tabs>
+          <w:tab w:val="num" w:pos="360"/>
+        </w:tabs>
+        <w:ind w:left="360" w:firstLine="5040"/>
+      </w:pPr>
+      <w:rPr>
+        <w:rFonts w:hint="default"/>
+        <w:color w:val="000000"/>
+        <w:position w:val="0"/>
+        <w:sz w:val="22"/>
+      </w:rPr>
+    </w:lvl>
+    <w:lvl w:ilvl="7">
+      <w:start w:val="1"/>
+      <w:numFmt w:val="lowerLetter"/>
+      <w:lvlText w:val="%8."/>
+      <w:lvlJc w:val="left"/>
+      <w:pPr>
+        <w:tabs>
+          <w:tab w:val="num" w:pos="360"/>
+        </w:tabs>
+        <w:ind w:left="360" w:firstLine="5760"/>
+      </w:pPr>
+      <w:rPr>
+        <w:rFonts w:hint="default"/>
+        <w:color w:val="000000"/>
+        <w:position w:val="0"/>
+        <w:sz w:val="22"/>
+      </w:rPr>
+    </w:lvl>
+    <w:lvl w:ilvl="8">
+      <w:start w:val="1"/>
+      <w:numFmt w:val="lowerRoman"/>
+      <w:lvlText w:val="%9."/>
+      <w:lvlJc w:val="left"/>
+      <w:pPr>
+        <w:tabs>
+          <w:tab w:val="num" w:pos="389"/>
+        </w:tabs>
+        <w:ind w:left="389" w:firstLine="6451"/>
+      </w:pPr>
+      <w:rPr>
+        <w:rFonts w:hint="default"/>
+        <w:color w:val="000000"/>
+        <w:position w:val="0"/>
+        <w:sz w:val="22"/>
+      </w:rPr>
+    </w:lvl>
+  </w:abstractNum>
+  <w:abstractNum w:abstractNumId="1">
+    <w:nsid w:val="00000002"/>
+    <w:multiLevelType w:val="multilevel"/>
+    <w:tmpl w:val="894EE874"/>
+    <w:numStyleLink w:val="List1"/>
+  </w:abstractNum>
+  <w:abstractNum w:abstractNumId="2">
     <w:nsid w:val="62842CD6"/>
     <w:multiLevelType w:val="hybridMultilevel"/>
     <w:tmpl w:val="68A64856"/>
@@ -358,7 +563,13 @@
     </w:lvl>
   </w:abstractNum>
   <w:num w:numId="1">
+    <w:abstractNumId w:val="2"/>
+  </w:num>
+  <w:num w:numId="2">
     <w:abstractNumId w:val="0"/>
+  </w:num>
+  <w:num w:numId="3">
+    <w:abstractNumId w:val="1"/>
   </w:num>
 </w:numbering>
 </file>
@@ -430,7 +641,7 @@
     <w:lsdException w:name="Medium Shading 2 Accent 1" w:semiHidden="0" w:uiPriority="64" w:unhideWhenUsed="0"/>
     <w:lsdException w:name="Medium List 1 Accent 1" w:semiHidden="0" w:uiPriority="65" w:unhideWhenUsed="0"/>
     <w:lsdException w:name="Revision" w:unhideWhenUsed="0"/>
-    <w:lsdException w:name="List Paragraph" w:semiHidden="0" w:uiPriority="34" w:unhideWhenUsed="0" w:qFormat="1"/>
+    <w:lsdException w:name="List Paragraph" w:semiHidden="0" w:uiPriority="0" w:unhideWhenUsed="0" w:qFormat="1"/>
     <w:lsdException w:name="Quote" w:semiHidden="0" w:uiPriority="29" w:unhideWhenUsed="0" w:qFormat="1"/>
     <w:lsdException w:name="Intense Quote" w:semiHidden="0" w:uiPriority="30" w:unhideWhenUsed="0" w:qFormat="1"/>
     <w:lsdException w:name="Medium List 2 Accent 1" w:semiHidden="0" w:uiPriority="66" w:unhideWhenUsed="0"/>
@@ -782,7 +993,6 @@
   <w:style w:type="paragraph" w:styleId="ListParagraph">
     <w:name w:val="List Paragraph"/>
     <w:basedOn w:val="Normal"/>
-    <w:uiPriority w:val="34"/>
     <w:qFormat/>
     <w:rsid w:val="00381F1A"/>
     <w:pPr>
@@ -801,6 +1011,15 @@
       <w:color w:val="0000FF"/>
       <w:u w:val="single"/>
     </w:rPr>
+  </w:style>
+  <w:style w:type="numbering" w:customStyle="1" w:styleId="List1">
+    <w:name w:val="List 1"/>
+    <w:rsid w:val="00A67F21"/>
+    <w:pPr>
+      <w:numPr>
+        <w:numId w:val="1"/>
+      </w:numPr>
+    </w:pPr>
   </w:style>
 </w:styles>
 </file>
@@ -872,7 +1091,7 @@
     <w:lsdException w:name="Medium Shading 2 Accent 1" w:semiHidden="0" w:uiPriority="64" w:unhideWhenUsed="0"/>
     <w:lsdException w:name="Medium List 1 Accent 1" w:semiHidden="0" w:uiPriority="65" w:unhideWhenUsed="0"/>
     <w:lsdException w:name="Revision" w:unhideWhenUsed="0"/>
-    <w:lsdException w:name="List Paragraph" w:semiHidden="0" w:uiPriority="34" w:unhideWhenUsed="0" w:qFormat="1"/>
+    <w:lsdException w:name="List Paragraph" w:semiHidden="0" w:uiPriority="0" w:unhideWhenUsed="0" w:qFormat="1"/>
     <w:lsdException w:name="Quote" w:semiHidden="0" w:uiPriority="29" w:unhideWhenUsed="0" w:qFormat="1"/>
     <w:lsdException w:name="Intense Quote" w:semiHidden="0" w:uiPriority="30" w:unhideWhenUsed="0" w:qFormat="1"/>
     <w:lsdException w:name="Medium List 2 Accent 1" w:semiHidden="0" w:uiPriority="66" w:unhideWhenUsed="0"/>
@@ -1224,7 +1443,6 @@
   <w:style w:type="paragraph" w:styleId="ListParagraph">
     <w:name w:val="List Paragraph"/>
     <w:basedOn w:val="Normal"/>
-    <w:uiPriority w:val="34"/>
     <w:qFormat/>
     <w:rsid w:val="00381F1A"/>
     <w:pPr>
@@ -1243,6 +1461,15 @@
       <w:color w:val="0000FF"/>
       <w:u w:val="single"/>
     </w:rPr>
+  </w:style>
+  <w:style w:type="numbering" w:customStyle="1" w:styleId="List1">
+    <w:name w:val="List 1"/>
+    <w:rsid w:val="00A67F21"/>
+    <w:pPr>
+      <w:numPr>
+        <w:numId w:val="1"/>
+      </w:numPr>
+    </w:pPr>
   </w:style>
 </w:styles>
 </file>

</xml_diff>